<commit_message>
Resume Section and Doc Downloads
</commit_message>
<xml_diff>
--- a/assets/docx-files/EvanKingResume.docx
+++ b/assets/docx-files/EvanKingResume.docx
@@ -5,7 +5,7 @@
   <w:body>
     <w:p>
       <w:pPr>
-        <w:pStyle w:val="LOnormal"/>
+        <w:pStyle w:val="TextBody"/>
         <w:keepNext w:val="false"/>
         <w:keepLines w:val="false"/>
         <w:pageBreakBefore w:val="false"/>
@@ -14,13 +14,65 @@
         <w:spacing w:lineRule="auto" w:line="259" w:before="0" w:after="0"/>
         <w:ind w:left="0" w:right="0" w:hanging="0"/>
         <w:jc w:val="center"/>
-        <w:rPr>
-          <w:rFonts w:ascii="Arial" w:hAnsi="Arial"/>
-        </w:rPr>
-      </w:pPr>
-      <w:r>
-        <w:rPr>
-          <w:rFonts w:eastAsia="Arial" w:cs="Arial" w:ascii="Arial" w:hAnsi="Arial"/>
+        <w:rPr/>
+      </w:pPr>
+      <w:hyperlink r:id="rId2">
+        <w:r>
+          <w:rPr>
+            <w:rStyle w:val="StrongEmphasis"/>
+            <w:rFonts w:eastAsia="Arial" w:cs="Arial" w:ascii="Muli;apple-system;BlinkMacSystemFont;Segoe UI;Roboto;Helvetica Neue;Arial;sans-serif;Apple Color Emoji;Segoe UI Emoji;Segoe UI Symbol;Noto Color Emoji" w:hAnsi="Muli;apple-system;BlinkMacSystemFont;Segoe UI;Roboto;Helvetica Neue;Arial;sans-serif;Apple Color Emoji;Segoe UI Emoji;Segoe UI Symbol;Noto Color Emoji"/>
+            <w:b/>
+            <w:i w:val="false"/>
+            <w:caps w:val="false"/>
+            <w:smallCaps w:val="false"/>
+            <w:strike w:val="false"/>
+            <w:dstrike w:val="false"/>
+            <w:color w:val="000000"/>
+            <w:spacing w:val="0"/>
+            <w:position w:val="0"/>
+            <w:sz w:val="22"/>
+            <w:sz w:val="22"/>
+            <w:szCs w:val="22"/>
+            <w:u w:val="none"/>
+            <w:effect w:val="none"/>
+            <w:shd w:fill="auto" w:val="clear"/>
+            <w:vertAlign w:val="baseline"/>
+          </w:rPr>
+          <w:t>Evan D. King</w:t>
+        </w:r>
+      </w:hyperlink>
+    </w:p>
+    <w:p>
+      <w:pPr>
+        <w:pStyle w:val="TextBody"/>
+        <w:widowControl/>
+        <w:spacing w:before="0" w:after="0"/>
+        <w:ind w:left="0" w:right="0" w:hanging="0"/>
+        <w:jc w:val="center"/>
+        <w:rPr/>
+      </w:pPr>
+      <w:r>
+        <w:rPr>
+          <w:rStyle w:val="StrongEmphasis"/>
+          <w:rFonts w:ascii="Muli;apple-system;BlinkMacSystemFont;Segoe UI;Roboto;Helvetica Neue;Arial;sans-serif;Apple Color Emoji;Segoe UI Emoji;Segoe UI Symbol;Noto Color Emoji" w:hAnsi="Muli;apple-system;BlinkMacSystemFont;Segoe UI;Roboto;Helvetica Neue;Arial;sans-serif;Apple Color Emoji;Segoe UI Emoji;Segoe UI Symbol;Noto Color Emoji"/>
+          <w:b/>
+          <w:i w:val="false"/>
+          <w:caps w:val="false"/>
+          <w:smallCaps w:val="false"/>
+          <w:strike w:val="false"/>
+          <w:dstrike w:val="false"/>
+          <w:color w:val="000000"/>
+          <w:spacing w:val="0"/>
+          <w:sz w:val="22"/>
+          <w:szCs w:val="22"/>
+          <w:u w:val="none"/>
+          <w:effect w:val="none"/>
+        </w:rPr>
+        <w:t xml:space="preserve">Mobile: </w:t>
+      </w:r>
+      <w:r>
+        <w:rPr>
+          <w:rFonts w:ascii="Muli;apple-system;BlinkMacSystemFont;Segoe UI;Roboto;Helvetica Neue;Arial;sans-serif;Apple Color Emoji;Segoe UI Emoji;Segoe UI Symbol;Noto Color Emoji" w:hAnsi="Muli;apple-system;BlinkMacSystemFont;Segoe UI;Roboto;Helvetica Neue;Arial;sans-serif;Apple Color Emoji;Segoe UI Emoji;Segoe UI Symbol;Noto Color Emoji"/>
           <w:b w:val="false"/>
           <w:i w:val="false"/>
           <w:caps w:val="false"/>
@@ -28,51 +80,84 @@
           <w:strike w:val="false"/>
           <w:dstrike w:val="false"/>
           <w:color w:val="000000"/>
-          <w:position w:val="0"/>
-          <w:sz w:val="24"/>
-          <w:sz w:val="24"/>
-          <w:szCs w:val="24"/>
+          <w:spacing w:val="0"/>
+          <w:sz w:val="22"/>
+          <w:szCs w:val="22"/>
           <w:u w:val="none"/>
-          <w:shd w:fill="auto" w:val="clear"/>
-          <w:vertAlign w:val="baseline"/>
-        </w:rPr>
-        <w:tab/>
-      </w:r>
-      <w:r>
-        <w:rPr>
-          <w:rFonts w:eastAsia="Arial" w:cs="Arial" w:ascii="Arial" w:hAnsi="Arial"/>
+          <w:effect w:val="none"/>
+        </w:rPr>
+        <w:t xml:space="preserve">(713) 875-1158 </w:t>
+      </w:r>
+      <w:r>
+        <w:rPr>
+          <w:rStyle w:val="StrongEmphasis"/>
+          <w:rFonts w:ascii="Muli;apple-system;BlinkMacSystemFont;Segoe UI;Roboto;Helvetica Neue;Arial;sans-serif;Apple Color Emoji;Segoe UI Emoji;Segoe UI Symbol;Noto Color Emoji" w:hAnsi="Muli;apple-system;BlinkMacSystemFont;Segoe UI;Roboto;Helvetica Neue;Arial;sans-serif;Apple Color Emoji;Segoe UI Emoji;Segoe UI Symbol;Noto Color Emoji"/>
           <w:b/>
-          <w:bCs/>
           <w:i w:val="false"/>
           <w:caps w:val="false"/>
           <w:smallCaps w:val="false"/>
           <w:strike w:val="false"/>
           <w:dstrike w:val="false"/>
           <w:color w:val="000000"/>
-          <w:position w:val="0"/>
-          <w:sz w:val="32"/>
-          <w:sz w:val="32"/>
-          <w:szCs w:val="32"/>
+          <w:spacing w:val="0"/>
+          <w:sz w:val="22"/>
+          <w:szCs w:val="22"/>
           <w:u w:val="none"/>
-          <w:shd w:fill="auto" w:val="clear"/>
-          <w:vertAlign w:val="baseline"/>
-        </w:rPr>
-        <w:t>Evan D. King</w:t>
-      </w:r>
-    </w:p>
-    <w:p>
-      <w:pPr>
-        <w:pStyle w:val="LOnormal"/>
+          <w:effect w:val="none"/>
+        </w:rPr>
+        <w:t xml:space="preserve">Email: </w:t>
+      </w:r>
+      <w:hyperlink r:id="rId3">
+        <w:r>
+          <w:rPr>
+            <w:rStyle w:val="InternetLink"/>
+            <w:rFonts w:ascii="Muli;apple-system;BlinkMacSystemFont;Segoe UI;Roboto;Helvetica Neue;Arial;sans-serif;Apple Color Emoji;Segoe UI Emoji;Segoe UI Symbol;Noto Color Emoji" w:hAnsi="Muli;apple-system;BlinkMacSystemFont;Segoe UI;Roboto;Helvetica Neue;Arial;sans-serif;Apple Color Emoji;Segoe UI Emoji;Segoe UI Symbol;Noto Color Emoji"/>
+            <w:b w:val="false"/>
+            <w:i w:val="false"/>
+            <w:caps w:val="false"/>
+            <w:smallCaps w:val="false"/>
+            <w:color w:val="000000"/>
+            <w:spacing w:val="0"/>
+            <w:sz w:val="22"/>
+            <w:szCs w:val="22"/>
+            <w:u w:val="single"/>
+          </w:rPr>
+          <w:t>edking143@gmail.com</w:t>
+        </w:r>
+      </w:hyperlink>
+    </w:p>
+    <w:p>
+      <w:pPr>
+        <w:pStyle w:val="TextBody"/>
         <w:widowControl/>
-        <w:shd w:val="clear" w:fill="auto"/>
-        <w:spacing w:lineRule="auto" w:line="259" w:before="0" w:after="0"/>
+        <w:spacing w:before="0" w:after="0"/>
         <w:ind w:left="0" w:right="0" w:hanging="0"/>
         <w:jc w:val="center"/>
         <w:rPr/>
       </w:pPr>
       <w:r>
         <w:rPr>
-          <w:rFonts w:eastAsia="Arial" w:cs="Arial" w:ascii="Arial" w:hAnsi="Arial"/>
+          <w:rStyle w:val="StrongEmphasis"/>
+          <w:rFonts w:ascii="Muli;apple-system;BlinkMacSystemFont;Segoe UI;Roboto;Helvetica Neue;Arial;sans-serif;Apple Color Emoji;Segoe UI Emoji;Segoe UI Symbol;Noto Color Emoji" w:hAnsi="Muli;apple-system;BlinkMacSystemFont;Segoe UI;Roboto;Helvetica Neue;Arial;sans-serif;Apple Color Emoji;Segoe UI Emoji;Segoe UI Symbol;Noto Color Emoji"/>
+          <w:b/>
+          <w:i w:val="false"/>
+          <w:caps w:val="false"/>
+          <w:smallCaps w:val="false"/>
+          <w:strike w:val="false"/>
+          <w:dstrike w:val="false"/>
+          <w:color w:val="000000"/>
+          <w:spacing w:val="0"/>
+          <w:sz w:val="22"/>
+          <w:szCs w:val="22"/>
+          <w:u w:val="none"/>
+          <w:effect w:val="none"/>
+        </w:rPr>
+        <w:t>Portfolio:</w:t>
+      </w:r>
+      <w:r>
+        <w:rPr>
+          <w:rStyle w:val="StrongEmphasis"/>
+          <w:rFonts w:ascii="Muli;apple-system;BlinkMacSystemFont;Segoe UI;Roboto;Helvetica Neue;Arial;sans-serif;Apple Color Emoji;Segoe UI Emoji;Segoe UI Symbol;Noto Color Emoji" w:hAnsi="Muli;apple-system;BlinkMacSystemFont;Segoe UI;Roboto;Helvetica Neue;Arial;sans-serif;Apple Color Emoji;Segoe UI Emoji;Segoe UI Symbol;Noto Color Emoji"/>
           <w:b w:val="false"/>
           <w:i w:val="false"/>
           <w:caps w:val="false"/>
@@ -80,124 +165,96 @@
           <w:strike w:val="false"/>
           <w:dstrike w:val="false"/>
           <w:color w:val="000000"/>
-          <w:position w:val="0"/>
-          <w:sz w:val="22"/>
+          <w:spacing w:val="0"/>
           <w:sz w:val="22"/>
           <w:szCs w:val="22"/>
           <w:u w:val="none"/>
-          <w:shd w:fill="auto" w:val="clear"/>
-          <w:vertAlign w:val="baseline"/>
-        </w:rPr>
-        <w:t xml:space="preserve">Winter Park, FL     (713) 876-1158     </w:t>
-      </w:r>
-      <w:hyperlink r:id="rId2">
+          <w:effect w:val="none"/>
+        </w:rPr>
+        <w:t xml:space="preserve"> </w:t>
+      </w:r>
+      <w:hyperlink r:id="rId4">
         <w:r>
           <w:rPr>
             <w:rStyle w:val="InternetLink"/>
-            <w:rFonts w:eastAsia="Arial" w:cs="Arial" w:ascii="Arial" w:hAnsi="Arial"/>
+            <w:rFonts w:ascii="Muli;apple-system;BlinkMacSystemFont;Segoe UI;Roboto;Helvetica Neue;Arial;sans-serif;Apple Color Emoji;Segoe UI Emoji;Segoe UI Symbol;Noto Color Emoji" w:hAnsi="Muli;apple-system;BlinkMacSystemFont;Segoe UI;Roboto;Helvetica Neue;Arial;sans-serif;Apple Color Emoji;Segoe UI Emoji;Segoe UI Symbol;Noto Color Emoji"/>
             <w:b w:val="false"/>
             <w:i w:val="false"/>
             <w:caps w:val="false"/>
             <w:smallCaps w:val="false"/>
-            <w:strike w:val="false"/>
-            <w:dstrike w:val="false"/>
-            <w:color w:val="1155CC"/>
-            <w:position w:val="0"/>
-            <w:sz w:val="22"/>
+            <w:color w:val="000000"/>
+            <w:spacing w:val="0"/>
             <w:sz w:val="22"/>
             <w:szCs w:val="22"/>
             <w:u w:val="single"/>
-            <w:shd w:fill="auto" w:val="clear"/>
-            <w:vertAlign w:val="baseline"/>
           </w:rPr>
-          <w:t>edking143@gmail.com</w:t>
+          <w:t>kingdomempire.github.io</w:t>
         </w:r>
       </w:hyperlink>
       <w:r>
         <w:rPr>
-          <w:rFonts w:eastAsia="Arial" w:cs="Arial" w:ascii="Arial" w:hAnsi="Arial"/>
+          <w:rStyle w:val="StrongEmphasis"/>
+          <w:rFonts w:ascii="Muli;apple-system;BlinkMacSystemFont;Segoe UI;Roboto;Helvetica Neue;Arial;sans-serif;Apple Color Emoji;Segoe UI Emoji;Segoe UI Symbol;Noto Color Emoji" w:hAnsi="Muli;apple-system;BlinkMacSystemFont;Segoe UI;Roboto;Helvetica Neue;Arial;sans-serif;Apple Color Emoji;Segoe UI Emoji;Segoe UI Symbol;Noto Color Emoji"/>
           <w:b w:val="false"/>
           <w:i w:val="false"/>
           <w:caps w:val="false"/>
           <w:smallCaps w:val="false"/>
-          <w:strike w:val="false"/>
-          <w:dstrike w:val="false"/>
           <w:color w:val="000000"/>
-          <w:position w:val="0"/>
-          <w:sz w:val="22"/>
+          <w:spacing w:val="0"/>
           <w:sz w:val="22"/>
           <w:szCs w:val="22"/>
-          <w:u w:val="none"/>
-          <w:shd w:fill="auto" w:val="clear"/>
-          <w:vertAlign w:val="baseline"/>
-        </w:rPr>
-        <w:t xml:space="preserve">     </w:t>
-      </w:r>
-      <w:r>
-        <w:rPr>
-          <w:rFonts w:eastAsia="Arial" w:cs="Arial" w:ascii="Arial" w:hAnsi="Arial"/>
+        </w:rPr>
+        <w:t xml:space="preserve"> </w:t>
+      </w:r>
+      <w:r>
+        <w:rPr>
+          <w:rStyle w:val="StrongEmphasis"/>
+          <w:rFonts w:ascii="Muli;apple-system;BlinkMacSystemFont;Segoe UI;Roboto;Helvetica Neue;Arial;sans-serif;Apple Color Emoji;Segoe UI Emoji;Segoe UI Symbol;Noto Color Emoji" w:hAnsi="Muli;apple-system;BlinkMacSystemFont;Segoe UI;Roboto;Helvetica Neue;Arial;sans-serif;Apple Color Emoji;Segoe UI Emoji;Segoe UI Symbol;Noto Color Emoji"/>
           <w:b/>
-          <w:bCs/>
           <w:i w:val="false"/>
           <w:caps w:val="false"/>
           <w:smallCaps w:val="false"/>
-          <w:strike w:val="false"/>
-          <w:dstrike w:val="false"/>
           <w:color w:val="000000"/>
-          <w:position w:val="0"/>
-          <w:sz w:val="22"/>
+          <w:spacing w:val="0"/>
           <w:sz w:val="22"/>
           <w:szCs w:val="22"/>
-          <w:u w:val="none"/>
-          <w:shd w:fill="auto" w:val="clear"/>
-          <w:vertAlign w:val="baseline"/>
-        </w:rPr>
-        <w:t>in:</w:t>
-      </w:r>
-      <w:hyperlink r:id="rId3">
+        </w:rPr>
+        <w:t xml:space="preserve">LinkedIn: </w:t>
+      </w:r>
+      <w:hyperlink r:id="rId5">
         <w:r>
           <w:rPr>
             <w:rStyle w:val="InternetLink"/>
-            <w:rFonts w:eastAsia="Arial" w:cs="Arial" w:ascii="Arial" w:hAnsi="Arial"/>
+            <w:rFonts w:ascii="Muli;apple-system;BlinkMacSystemFont;Segoe UI;Roboto;Helvetica Neue;Arial;sans-serif;Apple Color Emoji;Segoe UI Emoji;Segoe UI Symbol;Noto Color Emoji" w:hAnsi="Muli;apple-system;BlinkMacSystemFont;Segoe UI;Roboto;Helvetica Neue;Arial;sans-serif;Apple Color Emoji;Segoe UI Emoji;Segoe UI Symbol;Noto Color Emoji"/>
             <w:b w:val="false"/>
             <w:i w:val="false"/>
             <w:caps w:val="false"/>
             <w:smallCaps w:val="false"/>
-            <w:strike w:val="false"/>
-            <w:dstrike w:val="false"/>
             <w:color w:val="000000"/>
-            <w:position w:val="0"/>
-            <w:sz w:val="22"/>
-            <w:sz w:val="22"/>
-            <w:szCs w:val="22"/>
-            <w:u w:val="none"/>
-            <w:shd w:fill="auto" w:val="clear"/>
-            <w:vertAlign w:val="baseline"/>
-          </w:rPr>
-          <w:t xml:space="preserve"> </w:t>
-        </w:r>
-        <w:r>
-          <w:rPr>
-            <w:rStyle w:val="InternetLink"/>
-            <w:rFonts w:eastAsia="Arial" w:cs="Arial" w:ascii="Arial" w:hAnsi="Arial"/>
-            <w:b w:val="false"/>
-            <w:i w:val="false"/>
-            <w:caps w:val="false"/>
-            <w:smallCaps w:val="false"/>
-            <w:strike w:val="false"/>
-            <w:dstrike w:val="false"/>
-            <w:color w:val="1155CC"/>
-            <w:position w:val="0"/>
-            <w:sz w:val="22"/>
+            <w:spacing w:val="0"/>
             <w:sz w:val="22"/>
             <w:szCs w:val="22"/>
             <w:u w:val="single"/>
-            <w:shd w:fill="auto" w:val="clear"/>
-            <w:vertAlign w:val="baseline"/>
           </w:rPr>
-          <w:t>linkedin/in/evanking143/</w:t>
+          <w:t>linkedin/in/evanking143</w:t>
         </w:r>
       </w:hyperlink>
+    </w:p>
+    <w:p>
+      <w:pPr>
+        <w:pStyle w:val="LOnormal"/>
+        <w:widowControl/>
+        <w:shd w:val="clear" w:fill="auto"/>
+        <w:spacing w:lineRule="auto" w:line="259" w:before="0" w:after="0"/>
+        <w:ind w:left="0" w:right="0" w:hanging="0"/>
+        <w:jc w:val="center"/>
+        <w:rPr>
+          <w:rFonts w:ascii="Arial" w:hAnsi="Arial"/>
+        </w:rPr>
+      </w:pPr>
+      <w:r>
+        <w:rPr/>
+      </w:r>
     </w:p>
     <w:p>
       <w:pPr>
@@ -232,41 +289,6 @@
       </w:pPr>
       <w:r>
         <w:rPr>
-          <w:rFonts w:eastAsia="Arial" w:cs="Arial" w:ascii="Arial" w:hAnsi="Arial"/>
-          <w:b/>
-          <w:i w:val="false"/>
-          <w:caps w:val="false"/>
-          <w:smallCaps w:val="false"/>
-          <w:strike w:val="false"/>
-          <w:dstrike w:val="false"/>
-          <w:color w:val="2F3639"/>
-          <w:position w:val="0"/>
-          <w:sz w:val="22"/>
-          <w:sz w:val="22"/>
-          <w:szCs w:val="22"/>
-          <w:u w:val="none"/>
-          <w:shd w:fill="auto" w:val="clear"/>
-          <w:vertAlign w:val="baseline"/>
-        </w:rPr>
-      </w:r>
-    </w:p>
-    <w:p>
-      <w:pPr>
-        <w:pStyle w:val="Heading2"/>
-        <w:spacing w:lineRule="auto" w:line="240" w:before="0" w:after="0"/>
-        <w:ind w:left="0" w:right="0" w:hanging="0"/>
-        <w:contextualSpacing/>
-        <w:rPr>
-          <w:rFonts w:eastAsia="Arial" w:cs="Arial"/>
-          <w:b/>
-          <w:b/>
-          <w:color w:val="000000"/>
-          <w:sz w:val="26"/>
-          <w:szCs w:val="26"/>
-        </w:rPr>
-      </w:pPr>
-      <w:r>
-        <w:rPr>
           <w:rFonts w:eastAsia="Arial" w:cs="Arial"/>
           <w:b/>
           <w:color w:val="000000"/>
@@ -304,32 +326,10 @@
         <w:ind w:left="0" w:right="0" w:hanging="0"/>
         <w:jc w:val="both"/>
         <w:rPr>
-          <w:rFonts w:ascii="Arial" w:hAnsi="Arial"/>
           <w:sz w:val="24"/>
           <w:szCs w:val="24"/>
         </w:rPr>
       </w:pPr>
-      <w:r>
-        <w:rPr>
-          <w:rFonts w:eastAsia="Arial" w:cs="Arial" w:ascii="Arial" w:hAnsi="Arial"/>
-          <w:b w:val="false"/>
-          <w:i w:val="false"/>
-          <w:caps w:val="false"/>
-          <w:smallCaps w:val="false"/>
-          <w:strike w:val="false"/>
-          <w:dstrike w:val="false"/>
-          <w:color w:val="000000"/>
-          <w:spacing w:val="0"/>
-          <w:position w:val="0"/>
-          <w:sz w:val="22"/>
-          <w:sz w:val="22"/>
-          <w:szCs w:val="22"/>
-          <w:u w:val="none"/>
-          <w:shd w:fill="auto" w:val="clear"/>
-          <w:vertAlign w:val="baseline"/>
-        </w:rPr>
-        <w:t>Recent Game Development graduate with a rich blend of technical skills and creative insight, ready to bring ideas to life in dynamic gaming environments. Experienced in crafting engaging game mechanics and immersive, interactive worlds, with a solid grounding in programming and software engineering. Known for a collaborative spirit and a drive for growth, shaped by hands-on team projects and a commitment to staying at the forefront of industry trends. Excited to contribute fresh ideas and technical skills to forward-thinking game projects.</w:t>
-      </w:r>
       <w:r>
         <w:rPr>
           <w:rFonts w:eastAsia="Arial" w:cs="Arial" w:ascii="Arial" w:hAnsi="Arial"/>
@@ -349,7 +349,7 @@
           <w:shd w:fill="auto" w:val="clear"/>
           <w:vertAlign w:val="baseline"/>
         </w:rPr>
-        <w:t xml:space="preserve"> </w:t>
+        <w:t xml:space="preserve">Motivated Game Development graduate, Expected Graduation February 2025, with a rich blend of technical skills and creative insight, ready to bring ideas to life in dynamic gaming environments. Experienced in crafting engaging game mechanics and immersive, interactive worlds, with a solid grounding in programming and software engineering. Known for a collaborative spirit and a drive for growth, shaped by hands-on team projects and a commitment to staying at the forefront of industry trends. Excited to contribute fresh ideas and technical skills to forward-thinking game projects. </w:t>
       </w:r>
     </w:p>
     <w:p>
@@ -414,36 +414,6 @@
       <w:r>
         <w:rPr>
           <w:rFonts w:eastAsia="Arial" w:cs="Arial" w:ascii="Arial" w:hAnsi="Arial"/>
-          <w:b w:val="false"/>
-          <w:i w:val="false"/>
-          <w:caps w:val="false"/>
-          <w:smallCaps w:val="false"/>
-          <w:strike w:val="false"/>
-          <w:dstrike w:val="false"/>
-          <w:position w:val="0"/>
-          <w:sz w:val="22"/>
-          <w:sz w:val="22"/>
-          <w:szCs w:val="22"/>
-          <w:u w:val="none"/>
-          <w:shd w:fill="auto" w:val="clear"/>
-          <w:vertAlign w:val="baseline"/>
-        </w:rPr>
-      </w:r>
-    </w:p>
-    <w:p>
-      <w:pPr>
-        <w:pStyle w:val="Heading2"/>
-        <w:spacing w:lineRule="auto" w:line="240" w:before="0" w:after="0"/>
-        <w:ind w:left="0" w:right="0" w:hanging="0"/>
-        <w:contextualSpacing/>
-        <w:jc w:val="left"/>
-        <w:rPr>
-          <w:rFonts w:ascii="Arial" w:hAnsi="Arial"/>
-        </w:rPr>
-      </w:pPr>
-      <w:r>
-        <w:rPr>
-          <w:rFonts w:eastAsia="Arial" w:cs="Arial" w:ascii="Arial" w:hAnsi="Arial"/>
           <w:b/>
           <w:i w:val="false"/>
           <w:caps w:val="false"/>
@@ -672,19 +642,7 @@
         <w:rPr>
           <w:rFonts w:ascii="Arial" w:hAnsi="Arial"/>
         </w:rPr>
-        <w:t xml:space="preserve"> Artificial Intelligence (AI), Game </w:t>
-      </w:r>
-      <w:r>
-        <w:rPr>
-          <w:rFonts w:ascii="Arial" w:hAnsi="Arial"/>
-        </w:rPr>
-        <w:t xml:space="preserve">and computer </w:t>
-      </w:r>
-      <w:r>
-        <w:rPr>
-          <w:rFonts w:ascii="Arial" w:hAnsi="Arial"/>
-        </w:rPr>
-        <w:t>Architecture.</w:t>
+        <w:t xml:space="preserve"> Artificial Intelligence (AI), Game and computer Architecture.</w:t>
       </w:r>
     </w:p>
     <w:p>
@@ -714,31 +672,7 @@
         <w:rPr>
           <w:rFonts w:ascii="Arial" w:hAnsi="Arial"/>
         </w:rPr>
-        <w:t xml:space="preserve"> </w:t>
-      </w:r>
-      <w:r>
-        <w:rPr>
-          <w:rFonts w:ascii="Arial" w:hAnsi="Arial"/>
-        </w:rPr>
-        <w:t>C</w:t>
-      </w:r>
-      <w:r>
-        <w:rPr>
-          <w:rFonts w:ascii="Arial" w:hAnsi="Arial"/>
-        </w:rPr>
-        <w:t xml:space="preserve">reating realistic and challenging AI behaviors </w:t>
-      </w:r>
-      <w:r>
-        <w:rPr>
-          <w:rFonts w:ascii="Arial" w:hAnsi="Arial"/>
-        </w:rPr>
-        <w:t xml:space="preserve">and </w:t>
-      </w:r>
-      <w:r>
-        <w:rPr>
-          <w:rFonts w:ascii="Arial" w:hAnsi="Arial"/>
-        </w:rPr>
-        <w:t>lifelike interactions.</w:t>
+        <w:t xml:space="preserve"> Creating realistic and challenging AI behaviors and lifelike interactions.</w:t>
       </w:r>
     </w:p>
     <w:p>
@@ -780,33 +714,7 @@
           <w:sz w:val="24"/>
           <w:szCs w:val="24"/>
         </w:rPr>
-        <w:t xml:space="preserve"> </w:t>
-      </w:r>
-      <w:r>
-        <w:rPr>
-          <w:rFonts w:eastAsia="Arial" w:cs="Arial" w:ascii="Arial" w:hAnsi="Arial"/>
-          <w:b w:val="false"/>
-          <w:i w:val="false"/>
-          <w:caps w:val="false"/>
-          <w:smallCaps w:val="false"/>
-          <w:color w:val="000000"/>
-          <w:sz w:val="24"/>
-          <w:szCs w:val="24"/>
-        </w:rPr>
-        <w:t>D</w:t>
-      </w:r>
-      <w:r>
-        <w:rPr>
-          <w:rFonts w:eastAsia="Arial" w:cs="Arial" w:ascii="Arial" w:hAnsi="Arial"/>
-          <w:b w:val="false"/>
-          <w:i w:val="false"/>
-          <w:caps w:val="false"/>
-          <w:smallCaps w:val="false"/>
-          <w:color w:val="000000"/>
-          <w:sz w:val="24"/>
-          <w:szCs w:val="24"/>
-        </w:rPr>
-        <w:t>esigning and delivering high-quality game products.</w:t>
+        <w:t xml:space="preserve"> Designing and delivering high-quality game products.</w:t>
       </w:r>
     </w:p>
     <w:p>
@@ -1025,6 +933,70 @@
     </w:p>
     <w:p>
       <w:pPr>
+        <w:pStyle w:val="TextBody"/>
+        <w:numPr>
+          <w:ilvl w:val="0"/>
+          <w:numId w:val="8"/>
+        </w:numPr>
+        <w:tabs>
+          <w:tab w:val="clear" w:pos="720"/>
+          <w:tab w:val="left" w:pos="0" w:leader="none"/>
+        </w:tabs>
+        <w:ind w:left="720" w:hanging="283"/>
+        <w:jc w:val="both"/>
+        <w:rPr>
+          <w:rFonts w:ascii="Arial" w:hAnsi="Arial"/>
+        </w:rPr>
+      </w:pPr>
+      <w:r>
+        <w:rPr>
+          <w:rFonts w:ascii="Arial" w:hAnsi="Arial"/>
+          <w:b/>
+          <w:bCs/>
+        </w:rPr>
+        <w:t>In-Game UI Components:</w:t>
+      </w:r>
+      <w:r>
+        <w:rPr>
+          <w:rFonts w:ascii="Arial" w:hAnsi="Arial"/>
+        </w:rPr>
+        <w:t xml:space="preserve"> Designed and implemented intuitive UI components to facilitate seamless player interaction with the game.</w:t>
+      </w:r>
+    </w:p>
+    <w:p>
+      <w:pPr>
+        <w:pStyle w:val="TextBody"/>
+        <w:numPr>
+          <w:ilvl w:val="0"/>
+          <w:numId w:val="8"/>
+        </w:numPr>
+        <w:tabs>
+          <w:tab w:val="clear" w:pos="720"/>
+          <w:tab w:val="left" w:pos="0" w:leader="none"/>
+        </w:tabs>
+        <w:ind w:left="720" w:hanging="283"/>
+        <w:jc w:val="both"/>
+        <w:rPr>
+          <w:rFonts w:ascii="Arial" w:hAnsi="Arial"/>
+        </w:rPr>
+      </w:pPr>
+      <w:r>
+        <w:rPr>
+          <w:rFonts w:ascii="Arial" w:hAnsi="Arial"/>
+          <w:b/>
+          <w:bCs/>
+        </w:rPr>
+        <w:t>Game Pickup/interact System:</w:t>
+      </w:r>
+      <w:r>
+        <w:rPr>
+          <w:rFonts w:ascii="Arial" w:hAnsi="Arial"/>
+        </w:rPr>
+        <w:t xml:space="preserve"> Created pickup/interact system with c++ in Unreal Engine using traces/RayCasts for picking up items and interacting with interactables.</w:t>
+      </w:r>
+    </w:p>
+    <w:p>
+      <w:pPr>
         <w:pStyle w:val="LOnormal"/>
         <w:spacing w:lineRule="auto" w:line="240" w:before="0" w:after="0"/>
         <w:ind w:left="0" w:right="0" w:hanging="0"/>
@@ -1058,85 +1030,6 @@
       <w:pPr>
         <w:pStyle w:val="Heading2"/>
         <w:pageBreakBefore w:val="false"/>
-        <w:spacing w:lineRule="auto" w:line="240" w:before="0" w:after="0"/>
-        <w:ind w:left="0" w:right="0" w:hanging="0"/>
-        <w:contextualSpacing/>
-        <w:jc w:val="left"/>
-        <w:rPr>
-          <w:rFonts w:ascii="Arial" w:hAnsi="Arial"/>
-        </w:rPr>
-      </w:pPr>
-      <w:r>
-        <w:rPr>
-          <w:rFonts w:eastAsia="Arial" w:cs="Arial" w:ascii="Arial" w:hAnsi="Arial"/>
-          <w:b/>
-          <w:color w:val="000000"/>
-          <w:sz w:val="26"/>
-          <w:szCs w:val="26"/>
-        </w:rPr>
-        <w:t>Portfolio</w:t>
-      </w:r>
-    </w:p>
-    <w:p>
-      <w:pPr>
-        <w:pStyle w:val="LOnormal"/>
-        <w:spacing w:lineRule="auto" w:line="240" w:before="0" w:after="0"/>
-        <w:ind w:left="0" w:right="0" w:hanging="0"/>
-        <w:contextualSpacing/>
-        <w:jc w:val="left"/>
-        <w:rPr>
-          <w:rFonts w:ascii="Arial" w:hAnsi="Arial"/>
-        </w:rPr>
-      </w:pPr>
-      <w:r>
-        <w:rPr>
-          <w:rFonts w:eastAsia="Arial" w:cs="Arial" w:ascii="Arial" w:hAnsi="Arial"/>
-          <w:b/>
-          <w:color w:val="000000"/>
-          <w:sz w:val="26"/>
-          <w:szCs w:val="26"/>
-        </w:rPr>
-        <w:tab/>
-      </w:r>
-      <w:hyperlink r:id="rId4">
-        <w:r>
-          <w:rPr>
-            <w:rFonts w:eastAsia="Arial" w:cs="Arial" w:ascii="Arial" w:hAnsi="Arial"/>
-            <w:b/>
-            <w:color w:val="0563C1"/>
-            <w:sz w:val="24"/>
-            <w:szCs w:val="24"/>
-            <w:u w:val="single"/>
-          </w:rPr>
-          <w:t>kingdomempire.github.io</w:t>
-        </w:r>
-      </w:hyperlink>
-    </w:p>
-    <w:p>
-      <w:pPr>
-        <w:pStyle w:val="LOnormal"/>
-        <w:widowControl/>
-        <w:shd w:val="clear" w:fill="auto"/>
-        <w:spacing w:lineRule="auto" w:line="259" w:before="0" w:after="0"/>
-        <w:ind w:left="0" w:right="0" w:hanging="0"/>
-        <w:jc w:val="left"/>
-        <w:rPr>
-          <w:rFonts w:ascii="Arial" w:hAnsi="Arial" w:eastAsia="Arial" w:cs="Arial"/>
-          <w:b/>
-          <w:b/>
-          <w:color w:val="0563C1"/>
-          <w:sz w:val="24"/>
-          <w:szCs w:val="24"/>
-          <w:u w:val="single"/>
-        </w:rPr>
-      </w:pPr>
-      <w:r>
-        <w:rPr/>
-      </w:r>
-    </w:p>
-    <w:p>
-      <w:pPr>
-        <w:pStyle w:val="Heading2"/>
         <w:spacing w:lineRule="auto" w:line="240" w:before="0" w:after="0"/>
         <w:ind w:left="0" w:right="0" w:hanging="0"/>
         <w:contextualSpacing/>
@@ -2792,6 +2685,14 @@
     <w:basedOn w:val="DefaultParagraphFont"/>
     <w:qFormat/>
     <w:rPr/>
+  </w:style>
+  <w:style w:type="character" w:styleId="StrongEmphasis">
+    <w:name w:val="Strong"/>
+    <w:qFormat/>
+    <w:rPr>
+      <w:b/>
+      <w:bCs/>
+    </w:rPr>
   </w:style>
   <w:style w:type="paragraph" w:styleId="Heading">
     <w:name w:val="Heading"/>

</xml_diff>

<commit_message>
Resume Summary DOCX and PDF Files
</commit_message>
<xml_diff>
--- a/assets/docx-files/EvanKingResume.docx
+++ b/assets/docx-files/EvanKingResume.docx
@@ -322,8 +322,11 @@
       <w:pPr>
         <w:pStyle w:val="Normal"/>
         <w:pageBreakBefore w:val="false"/>
+        <w:widowControl/>
+        <w:suppressAutoHyphens w:val="true"/>
+        <w:bidi w:val="0"/>
         <w:spacing w:lineRule="atLeast" w:line="200" w:before="0" w:after="0"/>
-        <w:ind w:left="0" w:right="0" w:hanging="0"/>
+        <w:ind w:left="449" w:right="0" w:hanging="0"/>
         <w:jc w:val="both"/>
         <w:rPr>
           <w:sz w:val="24"/>
@@ -349,7 +352,91 @@
           <w:shd w:fill="auto" w:val="clear"/>
           <w:vertAlign w:val="baseline"/>
         </w:rPr>
-        <w:t xml:space="preserve">Motivated Game Development graduate, Expected Graduation February 2025, with a rich blend of technical skills and creative insight, ready to bring ideas to life in dynamic gaming environments. Experienced in crafting engaging game mechanics and immersive, interactive worlds, with a solid grounding in programming and software engineering. Known for a collaborative spirit and a drive for growth, shaped by hands-on team projects and a commitment to staying at the forefront of industry trends. Excited to contribute fresh ideas and technical skills to forward-thinking game projects. </w:t>
+        <w:t>Motivated Game Development graduate, Expected Graduation February 2025, with a rich blend of technical skills and creative insight</w:t>
+      </w:r>
+      <w:r>
+        <w:rPr>
+          <w:rFonts w:eastAsia="Arial" w:cs="Arial" w:ascii="Arial" w:hAnsi="Arial"/>
+          <w:b w:val="false"/>
+          <w:i w:val="false"/>
+          <w:caps w:val="false"/>
+          <w:smallCaps w:val="false"/>
+          <w:strike w:val="false"/>
+          <w:dstrike w:val="false"/>
+          <w:color w:val="000000"/>
+          <w:spacing w:val="0"/>
+          <w:position w:val="0"/>
+          <w:sz w:val="24"/>
+          <w:sz w:val="24"/>
+          <w:szCs w:val="24"/>
+          <w:u w:val="none"/>
+          <w:shd w:fill="auto" w:val="clear"/>
+          <w:vertAlign w:val="baseline"/>
+        </w:rPr>
+        <w:t>s</w:t>
+      </w:r>
+      <w:r>
+        <w:rPr>
+          <w:rFonts w:eastAsia="Arial" w:cs="Arial" w:ascii="Arial" w:hAnsi="Arial"/>
+          <w:b w:val="false"/>
+          <w:i w:val="false"/>
+          <w:caps w:val="false"/>
+          <w:smallCaps w:val="false"/>
+          <w:strike w:val="false"/>
+          <w:dstrike w:val="false"/>
+          <w:color w:val="000000"/>
+          <w:spacing w:val="0"/>
+          <w:position w:val="0"/>
+          <w:sz w:val="24"/>
+          <w:sz w:val="24"/>
+          <w:szCs w:val="24"/>
+          <w:u w:val="none"/>
+          <w:shd w:fill="auto" w:val="clear"/>
+          <w:vertAlign w:val="baseline"/>
+        </w:rPr>
+        <w:t xml:space="preserve"> in</w:t>
+      </w:r>
+      <w:r>
+        <w:rPr>
+          <w:rFonts w:eastAsia="Arial" w:cs="Arial" w:ascii="Arial" w:hAnsi="Arial"/>
+          <w:b w:val="false"/>
+          <w:i w:val="false"/>
+          <w:caps w:val="false"/>
+          <w:smallCaps w:val="false"/>
+          <w:strike w:val="false"/>
+          <w:dstrike w:val="false"/>
+          <w:color w:val="000000"/>
+          <w:spacing w:val="0"/>
+          <w:position w:val="0"/>
+          <w:sz w:val="24"/>
+          <w:sz w:val="24"/>
+          <w:szCs w:val="24"/>
+          <w:u w:val="none"/>
+          <w:shd w:fill="auto" w:val="clear"/>
+          <w:vertAlign w:val="baseline"/>
+        </w:rPr>
+        <w:t>to</w:t>
+      </w:r>
+      <w:r>
+        <w:rPr>
+          <w:rFonts w:eastAsia="Arial" w:cs="Arial" w:ascii="Arial" w:hAnsi="Arial"/>
+          <w:b w:val="false"/>
+          <w:i w:val="false"/>
+          <w:caps w:val="false"/>
+          <w:smallCaps w:val="false"/>
+          <w:strike w:val="false"/>
+          <w:dstrike w:val="false"/>
+          <w:color w:val="000000"/>
+          <w:spacing w:val="0"/>
+          <w:position w:val="0"/>
+          <w:sz w:val="24"/>
+          <w:sz w:val="24"/>
+          <w:szCs w:val="24"/>
+          <w:u w:val="none"/>
+          <w:shd w:fill="auto" w:val="clear"/>
+          <w:vertAlign w:val="baseline"/>
+        </w:rPr>
+        <w:t xml:space="preserve"> dynamic gaming environments. Experienced in crafting engaging game mechanics and immersive, interactive worlds, with a solid grounding in programming and software engineering. Known for a collaborative spirit and a drive for growth, shaped by hands-on team projects and a commitment to staying at the forefront of industry trends. Excited to contribute fresh ideas and technical skills to forward-thinking game projects. </w:t>
       </w:r>
     </w:p>
     <w:p>
@@ -1303,44 +1390,6 @@
           <w:vertAlign w:val="baseline"/>
         </w:rPr>
         <w:t>99% Attendance</w:t>
-      </w:r>
-    </w:p>
-    <w:p>
-      <w:pPr>
-        <w:pStyle w:val="LOnormal"/>
-        <w:keepNext w:val="false"/>
-        <w:keepLines w:val="false"/>
-        <w:pageBreakBefore w:val="false"/>
-        <w:widowControl/>
-        <w:shd w:val="clear" w:fill="auto"/>
-        <w:spacing w:lineRule="auto" w:line="240" w:before="0" w:after="0"/>
-        <w:ind w:left="0" w:right="0" w:hanging="0"/>
-        <w:contextualSpacing/>
-        <w:jc w:val="left"/>
-        <w:rPr>
-          <w:color w:val="000000"/>
-        </w:rPr>
-      </w:pPr>
-      <w:r>
-        <w:rPr>
-          <w:color w:val="000000"/>
-        </w:rPr>
-      </w:r>
-    </w:p>
-    <w:p>
-      <w:pPr>
-        <w:pStyle w:val="Heading2"/>
-        <w:pageBreakBefore w:val="false"/>
-        <w:spacing w:lineRule="auto" w:line="240" w:before="0" w:after="0"/>
-        <w:ind w:left="0" w:right="0" w:hanging="0"/>
-        <w:contextualSpacing/>
-        <w:jc w:val="left"/>
-        <w:rPr>
-          <w:rFonts w:ascii="Arial" w:hAnsi="Arial"/>
-        </w:rPr>
-      </w:pPr>
-      <w:r>
-        <w:rPr/>
       </w:r>
     </w:p>
     <w:sectPr>

</xml_diff>

<commit_message>
Updated PDF and Docx Files
</commit_message>
<xml_diff>
--- a/assets/docx-files/EvanKingResume.docx
+++ b/assets/docx-files/EvanKingResume.docx
@@ -940,7 +940,7 @@
         <w:t>Experience</w:t>
       </w:r>
     </w:p>
-    <w:p xmlns:wp14="http://schemas.microsoft.com/office/word/2010/wordml" wp14:paraId="1B114BC2" wp14:textId="12C57A0D">
+    <w:p xmlns:wp14="http://schemas.microsoft.com/office/word/2010/wordml" wp14:paraId="1B114BC2" wp14:textId="1D768341">
       <w:pPr>
         <w:spacing w:before="20" w:beforeAutospacing="off" w:after="20" w:afterAutospacing="off"/>
         <w:ind w:left="720" w:hanging="0"/>
@@ -966,7 +966,7 @@
           <w:szCs w:val="24"/>
           <w:lang w:val="en-US"/>
         </w:rPr>
-        <w:t>UX</w:t>
+        <w:t>Quality Assurance</w:t>
       </w:r>
       <w:r>
         <w:rPr>
@@ -979,7 +979,7 @@
           <w:szCs w:val="24"/>
           <w:lang w:val="en-US"/>
         </w:rPr>
-        <w:t xml:space="preserve"> Tester – Full Sail </w:t>
+        <w:t xml:space="preserve"> – Full Sail </w:t>
       </w:r>
       <w:r>
         <w:rPr>

</xml_diff>